<commit_message>
created user profile page
</commit_message>
<xml_diff>
--- a/figma reports.docx
+++ b/figma reports.docx
@@ -353,13 +353,8 @@
     <w:p/>
     <w:p/>
     <w:p>
-      <w:proofErr w:type="spellStart"/>
-      <w:r>
-        <w:t>Youtube</w:t>
-      </w:r>
-      <w:proofErr w:type="spellEnd"/>
-      <w:r>
-        <w:t xml:space="preserve"> tutorials:</w:t>
+      <w:r>
+        <w:t>Youtube tutorials:</w:t>
       </w:r>
     </w:p>
     <w:p>
@@ -389,21 +384,8 @@
     </w:p>
     <w:p>
       <w:r>
-        <w:t xml:space="preserve">25/9/2024 – watched </w:t>
-      </w:r>
-      <w:proofErr w:type="spellStart"/>
-      <w:r>
-        <w:t>figma</w:t>
-      </w:r>
-      <w:proofErr w:type="spellEnd"/>
-      <w:r>
-        <w:t xml:space="preserve"> tutorials on </w:t>
-      </w:r>
-      <w:proofErr w:type="spellStart"/>
-      <w:r>
-        <w:t>youtube</w:t>
-      </w:r>
-      <w:proofErr w:type="spellEnd"/>
+        <w:t>25/9/2024 – watched figma tutorials on youtube</w:t>
+      </w:r>
     </w:p>
     <w:p>
       <w:r>
@@ -419,7 +401,11 @@
       <w:r>
         <w:t>30/9/2024 – finished article page</w:t>
       </w:r>
-    </w:p>
+      <w:r>
+        <w:t>, created user profile page</w:t>
+      </w:r>
+    </w:p>
+    <w:p/>
     <w:sectPr>
       <w:pgSz w:w="11906" w:h="16838"/>
       <w:pgMar w:top="1440" w:right="1440" w:bottom="1440" w:left="1440" w:header="708" w:footer="708" w:gutter="0"/>

</xml_diff>

<commit_message>
create connections between pages
</commit_message>
<xml_diff>
--- a/figma reports.docx
+++ b/figma reports.docx
@@ -353,13 +353,8 @@
     <w:p/>
     <w:p/>
     <w:p>
-      <w:proofErr w:type="spellStart"/>
-      <w:r>
-        <w:t>Youtube</w:t>
-      </w:r>
-      <w:proofErr w:type="spellEnd"/>
-      <w:r>
-        <w:t xml:space="preserve"> tutorials:</w:t>
+      <w:r>
+        <w:t>Youtube tutorials:</w:t>
       </w:r>
     </w:p>
     <w:p>
@@ -420,21 +415,8 @@
     </w:p>
     <w:p>
       <w:r>
-        <w:t xml:space="preserve">25/9/2024 – watched </w:t>
-      </w:r>
-      <w:proofErr w:type="spellStart"/>
-      <w:r>
-        <w:t>figma</w:t>
-      </w:r>
-      <w:proofErr w:type="spellEnd"/>
-      <w:r>
-        <w:t xml:space="preserve"> tutorials on </w:t>
-      </w:r>
-      <w:proofErr w:type="spellStart"/>
-      <w:r>
-        <w:t>youtube</w:t>
-      </w:r>
-      <w:proofErr w:type="spellEnd"/>
+        <w:t>25/9/2024 – watched figma tutorials on youtube</w:t>
+      </w:r>
     </w:p>
     <w:p>
       <w:r>
@@ -452,6 +434,9 @@
       </w:r>
       <w:r>
         <w:t>, created user profile page</w:t>
+      </w:r>
+      <w:r>
+        <w:t>, created connections between page</w:t>
       </w:r>
     </w:p>
     <w:p/>

</xml_diff>

<commit_message>
create page for article categories
</commit_message>
<xml_diff>
--- a/figma reports.docx
+++ b/figma reports.docx
@@ -353,8 +353,13 @@
     <w:p/>
     <w:p/>
     <w:p>
-      <w:r>
-        <w:t>Youtube tutorials:</w:t>
+      <w:proofErr w:type="spellStart"/>
+      <w:r>
+        <w:t>Youtube</w:t>
+      </w:r>
+      <w:proofErr w:type="spellEnd"/>
+      <w:r>
+        <w:t xml:space="preserve"> tutorials:</w:t>
       </w:r>
     </w:p>
     <w:p>
@@ -415,8 +420,21 @@
     </w:p>
     <w:p>
       <w:r>
-        <w:t>25/9/2024 – watched figma tutorials on youtube</w:t>
-      </w:r>
+        <w:t xml:space="preserve">25/9/2024 – watched </w:t>
+      </w:r>
+      <w:proofErr w:type="spellStart"/>
+      <w:r>
+        <w:t>figma</w:t>
+      </w:r>
+      <w:proofErr w:type="spellEnd"/>
+      <w:r>
+        <w:t xml:space="preserve"> tutorials on </w:t>
+      </w:r>
+      <w:proofErr w:type="spellStart"/>
+      <w:r>
+        <w:t>youtube</w:t>
+      </w:r>
+      <w:proofErr w:type="spellEnd"/>
     </w:p>
     <w:p>
       <w:r>
@@ -437,6 +455,9 @@
       </w:r>
       <w:r>
         <w:t>, created connections between page</w:t>
+      </w:r>
+      <w:r>
+        <w:t>, create article categories page</w:t>
       </w:r>
     </w:p>
     <w:p/>

</xml_diff>

<commit_message>
finish article categories page
</commit_message>
<xml_diff>
--- a/figma reports.docx
+++ b/figma reports.docx
@@ -353,13 +353,8 @@
     <w:p/>
     <w:p/>
     <w:p>
-      <w:proofErr w:type="spellStart"/>
-      <w:r>
-        <w:t>Youtube</w:t>
-      </w:r>
-      <w:proofErr w:type="spellEnd"/>
-      <w:r>
-        <w:t xml:space="preserve"> tutorials:</w:t>
+      <w:r>
+        <w:t>Youtube tutorials:</w:t>
       </w:r>
     </w:p>
     <w:p>
@@ -420,21 +415,8 @@
     </w:p>
     <w:p>
       <w:r>
-        <w:t xml:space="preserve">25/9/2024 – watched </w:t>
-      </w:r>
-      <w:proofErr w:type="spellStart"/>
-      <w:r>
-        <w:t>figma</w:t>
-      </w:r>
-      <w:proofErr w:type="spellEnd"/>
-      <w:r>
-        <w:t xml:space="preserve"> tutorials on </w:t>
-      </w:r>
-      <w:proofErr w:type="spellStart"/>
-      <w:r>
-        <w:t>youtube</w:t>
-      </w:r>
-      <w:proofErr w:type="spellEnd"/>
+        <w:t>25/9/2024 – watched figma tutorials on youtube</w:t>
+      </w:r>
     </w:p>
     <w:p>
       <w:r>
@@ -458,6 +440,9 @@
       </w:r>
       <w:r>
         <w:t>, create article categories page</w:t>
+      </w:r>
+      <w:r>
+        <w:t>, finished article categories page</w:t>
       </w:r>
     </w:p>
     <w:p/>

</xml_diff>